<commit_message>
24.05.2018 Réalisation : Création de l'acceuil cuisinier
La gestion de la suppression de commande reste à être implémentée
</commit_message>
<xml_diff>
--- a/Documentation/Rapport/Documentation_23_05.docx
+++ b/Documentation/Rapport/Documentation_23_05.docx
@@ -117,8 +117,17 @@
                 <w:rFonts w:ascii="Segoe UI Semibold" w:hAnsi="Segoe UI Semibold"/>
                 <w:sz w:val="72"/>
               </w:rPr>
-              <w:t>TPI 2018 - CateringEasy</w:t>
-            </w:r>
+              <w:t xml:space="preserve">TPI 2018 - </w:t>
+            </w:r>
+            <w:proofErr w:type="spellStart"/>
+            <w:r>
+              <w:rPr>
+                <w:rFonts w:ascii="Segoe UI Semibold" w:hAnsi="Segoe UI Semibold"/>
+                <w:sz w:val="72"/>
+              </w:rPr>
+              <w:t>CateringEasy</w:t>
+            </w:r>
+            <w:proofErr w:type="spellEnd"/>
           </w:p>
         </w:tc>
       </w:tr>
@@ -343,7 +352,53 @@
                                 <w:i/>
                                 <w:sz w:val="32"/>
                               </w:rPr>
-                              <w:t>Vincent Erbrich</w:t>
+                              <w:t xml:space="preserve">Vincent </w:t>
+                            </w:r>
+                            <w:proofErr w:type="spellStart"/>
+                            <w:r>
+                              <w:rPr>
+                                <w:rFonts w:cs="Segoe UI"/>
+                                <w:i/>
+                                <w:sz w:val="32"/>
+                              </w:rPr>
+                              <w:t>Erbrich</w:t>
+                            </w:r>
+                            <w:proofErr w:type="spellEnd"/>
+                          </w:p>
+                          <w:p>
+                            <w:pPr>
+                              <w:jc w:val="center"/>
+                              <w:rPr>
+                                <w:rFonts w:cs="Segoe UI"/>
+                                <w:i/>
+                                <w:sz w:val="32"/>
+                              </w:rPr>
+                            </w:pPr>
+                            <w:r>
+                              <w:rPr>
+                                <w:rFonts w:cs="Segoe UI"/>
+                                <w:i/>
+                                <w:sz w:val="32"/>
+                              </w:rPr>
+                              <w:t xml:space="preserve">Chemin de la </w:t>
+                            </w:r>
+                            <w:proofErr w:type="spellStart"/>
+                            <w:r>
+                              <w:rPr>
+                                <w:rFonts w:cs="Segoe UI"/>
+                                <w:i/>
+                                <w:sz w:val="32"/>
+                              </w:rPr>
+                              <w:t>Pouse</w:t>
+                            </w:r>
+                            <w:proofErr w:type="spellEnd"/>
+                            <w:r>
+                              <w:rPr>
+                                <w:rFonts w:cs="Segoe UI"/>
+                                <w:i/>
+                                <w:sz w:val="32"/>
+                              </w:rPr>
+                              <w:t xml:space="preserve"> 14</w:t>
                             </w:r>
                           </w:p>
                           <w:p>
@@ -361,25 +416,25 @@
                                 <w:i/>
                                 <w:sz w:val="32"/>
                               </w:rPr>
-                              <w:t>Chemin de la Pouse 14</w:t>
+                              <w:t xml:space="preserve">1277 </w:t>
                             </w:r>
-                          </w:p>
-                          <w:p>
-                            <w:pPr>
-                              <w:jc w:val="center"/>
-                              <w:rPr>
-                                <w:rFonts w:cs="Segoe UI"/>
-                                <w:i/>
-                                <w:sz w:val="32"/>
-                              </w:rPr>
-                            </w:pPr>
+                            <w:proofErr w:type="spellStart"/>
                             <w:r>
                               <w:rPr>
                                 <w:rFonts w:cs="Segoe UI"/>
                                 <w:i/>
                                 <w:sz w:val="32"/>
                               </w:rPr>
-                              <w:t>1277 Arnex-sur-Nyon</w:t>
+                              <w:t>Arnex</w:t>
+                            </w:r>
+                            <w:proofErr w:type="spellEnd"/>
+                            <w:r>
+                              <w:rPr>
+                                <w:rFonts w:cs="Segoe UI"/>
+                                <w:i/>
+                                <w:sz w:val="32"/>
+                              </w:rPr>
+                              <w:t>-sur-Nyon</w:t>
                             </w:r>
                           </w:p>
                           <w:p>
@@ -3296,7 +3351,7 @@
             <w:noProof/>
             <w:webHidden/>
           </w:rPr>
-          <w:t>38</w:t>
+          <w:t>39</w:t>
         </w:r>
         <w:r>
           <w:rPr>
@@ -3386,7 +3441,7 @@
             <w:noProof/>
             <w:webHidden/>
           </w:rPr>
-          <w:t>46</w:t>
+          <w:t>47</w:t>
         </w:r>
         <w:r>
           <w:rPr>
@@ -3476,7 +3531,7 @@
             <w:noProof/>
             <w:webHidden/>
           </w:rPr>
-          <w:t>57</w:t>
+          <w:t>60</w:t>
         </w:r>
         <w:r>
           <w:rPr>
@@ -3566,7 +3621,7 @@
             <w:noProof/>
             <w:webHidden/>
           </w:rPr>
-          <w:t>61</w:t>
+          <w:t>63</w:t>
         </w:r>
         <w:r>
           <w:rPr>
@@ -3656,7 +3711,7 @@
             <w:noProof/>
             <w:webHidden/>
           </w:rPr>
-          <w:t>77</w:t>
+          <w:t>80</w:t>
         </w:r>
         <w:r>
           <w:rPr>
@@ -3746,7 +3801,7 @@
             <w:noProof/>
             <w:webHidden/>
           </w:rPr>
-          <w:t>77</w:t>
+          <w:t>80</w:t>
         </w:r>
         <w:r>
           <w:rPr>
@@ -3836,7 +3891,7 @@
             <w:noProof/>
             <w:webHidden/>
           </w:rPr>
-          <w:t>77</w:t>
+          <w:t>80</w:t>
         </w:r>
         <w:r>
           <w:rPr>
@@ -3926,7 +3981,7 @@
             <w:noProof/>
             <w:webHidden/>
           </w:rPr>
-          <w:t>77</w:t>
+          <w:t>80</w:t>
         </w:r>
         <w:r>
           <w:rPr>
@@ -4016,7 +4071,7 @@
             <w:noProof/>
             <w:webHidden/>
           </w:rPr>
-          <w:t>78</w:t>
+          <w:t>81</w:t>
         </w:r>
         <w:r>
           <w:rPr>
@@ -4106,7 +4161,7 @@
             <w:noProof/>
             <w:webHidden/>
           </w:rPr>
-          <w:t>78</w:t>
+          <w:t>81</w:t>
         </w:r>
         <w:r>
           <w:rPr>
@@ -4182,7 +4237,7 @@
           <w:rPr>
             <w:webHidden/>
           </w:rPr>
-          <w:t>78</w:t>
+          <w:t>81</w:t>
         </w:r>
         <w:r>
           <w:rPr>
@@ -4257,7 +4312,7 @@
           <w:rPr>
             <w:webHidden/>
           </w:rPr>
-          <w:t>80</w:t>
+          <w:t>85</w:t>
         </w:r>
         <w:r>
           <w:rPr>
@@ -4332,7 +4387,7 @@
           <w:rPr>
             <w:webHidden/>
           </w:rPr>
-          <w:t>80</w:t>
+          <w:t>86</w:t>
         </w:r>
         <w:r>
           <w:rPr>
@@ -4423,7 +4478,7 @@
             <w:noProof/>
             <w:webHidden/>
           </w:rPr>
-          <w:t>80</w:t>
+          <w:t>86</w:t>
         </w:r>
         <w:r>
           <w:rPr>
@@ -4562,7 +4617,15 @@
         <w:t>Candidat</w:t>
       </w:r>
       <w:r>
-        <w:t xml:space="preserve"> : M. Vincent Erbrich </w:t>
+        <w:t xml:space="preserve"> : M. Vincent </w:t>
+      </w:r>
+      <w:proofErr w:type="spellStart"/>
+      <w:r>
+        <w:t>Erbrich</w:t>
+      </w:r>
+      <w:proofErr w:type="spellEnd"/>
+      <w:r>
+        <w:t xml:space="preserve"> </w:t>
       </w:r>
       <w:r>
         <w:rPr>
@@ -4579,7 +4642,15 @@
         <w:t>Chef de Projet</w:t>
       </w:r>
       <w:r>
-        <w:t xml:space="preserve"> : M. Pascal Benzonana </w:t>
+        <w:t xml:space="preserve"> : M. Pascal </w:t>
+      </w:r>
+      <w:proofErr w:type="spellStart"/>
+      <w:r>
+        <w:t>Benzonana</w:t>
+      </w:r>
+      <w:proofErr w:type="spellEnd"/>
+      <w:r>
+        <w:t xml:space="preserve"> </w:t>
       </w:r>
       <w:r>
         <w:rPr>
@@ -4701,8 +4772,13 @@
         </w:numPr>
       </w:pPr>
       <w:r>
-        <w:t>Les rendus doivent être au format pdf</w:t>
-      </w:r>
+        <w:t xml:space="preserve">Les rendus doivent être au format </w:t>
+      </w:r>
+      <w:proofErr w:type="spellStart"/>
+      <w:r>
+        <w:t>pdf</w:t>
+      </w:r>
+      <w:proofErr w:type="spellEnd"/>
     </w:p>
     <w:p>
       <w:pPr>
@@ -5409,8 +5485,13 @@
         <w:t>Une copie complète est mi</w:t>
       </w:r>
       <w:r>
-        <w:t>se à disposition en .pdf</w:t>
-      </w:r>
+        <w:t>se à disposition en .</w:t>
+      </w:r>
+      <w:proofErr w:type="spellStart"/>
+      <w:r>
+        <w:t>pdf</w:t>
+      </w:r>
+      <w:proofErr w:type="spellEnd"/>
       <w:r>
         <w:t xml:space="preserve"> dans les annexes.</w:t>
       </w:r>
@@ -5672,8 +5753,30 @@
           <w:rPr>
             <w:rStyle w:val="Lienhypertexte"/>
           </w:rPr>
-          <w:t>github.com/VincentErbrich/CateringEasy_TPI</w:t>
+          <w:t>github.com/</w:t>
         </w:r>
+        <w:proofErr w:type="spellStart"/>
+        <w:r>
+          <w:rPr>
+            <w:rStyle w:val="Lienhypertexte"/>
+          </w:rPr>
+          <w:t>VincentErbrich</w:t>
+        </w:r>
+        <w:proofErr w:type="spellEnd"/>
+        <w:r>
+          <w:rPr>
+            <w:rStyle w:val="Lienhypertexte"/>
+          </w:rPr>
+          <w:t>/</w:t>
+        </w:r>
+        <w:proofErr w:type="spellStart"/>
+        <w:r>
+          <w:rPr>
+            <w:rStyle w:val="Lienhypertexte"/>
+          </w:rPr>
+          <w:t>CateringEasy_TPI</w:t>
+        </w:r>
+        <w:proofErr w:type="spellEnd"/>
       </w:hyperlink>
       <w:r>
         <w:t>.</w:t>
@@ -5981,8 +6084,13 @@
       <w:r>
         <w:t>.</w:t>
       </w:r>
-      <w:r>
-        <w:t>pdf contenant la liste des éléments à facturer.</w:t>
+      <w:proofErr w:type="spellStart"/>
+      <w:r>
+        <w:t>pdf</w:t>
+      </w:r>
+      <w:proofErr w:type="spellEnd"/>
+      <w:r>
+        <w:t xml:space="preserve"> contenant la liste des éléments à facturer.</w:t>
       </w:r>
       <w:r>
         <w:br/>
@@ -6013,7 +6121,15 @@
         </w:numPr>
       </w:pPr>
       <w:r>
-        <w:t xml:space="preserve">L’assistant doit pouvoir imprimer les fichiers .pdf </w:t>
+        <w:t>L’assistant doit pouvoir imprimer les fichiers .</w:t>
+      </w:r>
+      <w:proofErr w:type="spellStart"/>
+      <w:r>
+        <w:t>pdf</w:t>
+      </w:r>
+      <w:proofErr w:type="spellEnd"/>
+      <w:r>
+        <w:t xml:space="preserve"> </w:t>
       </w:r>
       <w:r>
         <w:t>générées par l’application</w:t>
@@ -6033,8 +6149,13 @@
         <w:t>L’application utilisera une</w:t>
       </w:r>
       <w:r>
-        <w:t xml:space="preserve"> base de données sera mise en ligne ou en local en mySQL</w:t>
-      </w:r>
+        <w:t xml:space="preserve"> base de données sera mise en ligne ou en local en </w:t>
+      </w:r>
+      <w:proofErr w:type="spellStart"/>
+      <w:r>
+        <w:t>mySQL</w:t>
+      </w:r>
+      <w:proofErr w:type="spellEnd"/>
       <w:r>
         <w:rPr>
           <w:rStyle w:val="Appelnotedebasdep"/>
@@ -6045,7 +6166,15 @@
         <w:t>.</w:t>
       </w:r>
       <w:r>
-        <w:t xml:space="preserve"> Elle respectera la forme Boyce Codd.</w:t>
+        <w:t xml:space="preserve"> Elle respectera la forme Boyce </w:t>
+      </w:r>
+      <w:proofErr w:type="spellStart"/>
+      <w:r>
+        <w:t>Codd</w:t>
+      </w:r>
+      <w:proofErr w:type="spellEnd"/>
+      <w:r>
+        <w:t>.</w:t>
       </w:r>
     </w:p>
     <w:p>
@@ -6318,11 +6447,27 @@
         </w:numPr>
       </w:pPr>
       <w:r>
-        <w:t>L’application devra comporter un système de génération de fichiers .pdf.</w:t>
+        <w:t>L’application devra comporter un système de génération de fichiers .</w:t>
+      </w:r>
+      <w:proofErr w:type="spellStart"/>
+      <w:r>
+        <w:t>pdf</w:t>
+      </w:r>
+      <w:proofErr w:type="spellEnd"/>
+      <w:r>
+        <w:t>.</w:t>
       </w:r>
       <w:r>
         <w:br/>
-        <w:t>Cela ne sera pas très simple étant donné que les fichier pdf ne sont pas que des simples fichiers texte mais utilisent des graphiques en vecteurs</w:t>
+        <w:t xml:space="preserve">Cela ne sera pas très simple étant donné que les fichier </w:t>
+      </w:r>
+      <w:proofErr w:type="spellStart"/>
+      <w:r>
+        <w:t>pdf</w:t>
+      </w:r>
+      <w:proofErr w:type="spellEnd"/>
+      <w:r>
+        <w:t xml:space="preserve"> ne sont pas que des simples fichiers texte mais utilisent des graphiques en vecteurs</w:t>
       </w:r>
       <w:r>
         <w:rPr>
@@ -6342,7 +6487,15 @@
         </w:numPr>
       </w:pPr>
       <w:r>
-        <w:t xml:space="preserve">L’application devra pouvoir imprimer les fichiers .pdf générés. </w:t>
+        <w:t>L’application devra pouvoir imprimer les fichiers .</w:t>
+      </w:r>
+      <w:proofErr w:type="spellStart"/>
+      <w:r>
+        <w:t>pdf</w:t>
+      </w:r>
+      <w:proofErr w:type="spellEnd"/>
+      <w:r>
+        <w:t xml:space="preserve"> générés. </w:t>
       </w:r>
       <w:r>
         <w:br/>
@@ -6359,7 +6512,15 @@
         </w:numPr>
       </w:pPr>
       <w:r>
-        <w:t xml:space="preserve">Windows Forms ne différencie pas la gestion d’évènements écran tactile et souris. Le défilement au doigt devra être géré par mon code. </w:t>
+        <w:t xml:space="preserve">Windows </w:t>
+      </w:r>
+      <w:proofErr w:type="spellStart"/>
+      <w:r>
+        <w:t>Forms</w:t>
+      </w:r>
+      <w:proofErr w:type="spellEnd"/>
+      <w:r>
+        <w:t xml:space="preserve"> ne différencie pas la gestion d’évènements écran tactile et souris. Le défilement au doigt devra être géré par mon code. </w:t>
       </w:r>
     </w:p>
     <w:p>
@@ -24038,7 +24199,15 @@
               <w:t>CUSTOMER02-SC03 ou ASSISTANT03-SC03 pour qu’une commande ait été</w:t>
             </w:r>
             <w:r>
-              <w:t xml:space="preserve"> crée.</w:t>
+              <w:t xml:space="preserve"> </w:t>
+            </w:r>
+            <w:proofErr w:type="spellStart"/>
+            <w:r>
+              <w:t>crée</w:t>
+            </w:r>
+            <w:proofErr w:type="spellEnd"/>
+            <w:r>
+              <w:t>.</w:t>
             </w:r>
           </w:p>
         </w:tc>
@@ -29714,12 +29883,14 @@
                                       <w:color w:val="FF0000"/>
                                     </w:rPr>
                                   </w:pPr>
+                                  <w:proofErr w:type="gramStart"/>
                                   <w:r>
                                     <w:rPr>
                                       <w:color w:val="FF0000"/>
                                     </w:rPr>
                                     <w:t>OU</w:t>
                                   </w:r>
+                                  <w:proofErr w:type="gramEnd"/>
                                 </w:p>
                               </w:txbxContent>
                             </wps:txbx>
@@ -33788,10 +33959,26 @@
     </w:p>
     <w:p>
       <w:r>
-        <w:t xml:space="preserve">L’ordinateur à l’aide duquel le développement sera effectué est une workstation </w:t>
-      </w:r>
-      <w:r>
-        <w:t>DELL Optiplex 9010 fournie par le CPNV. Elle</w:t>
+        <w:t xml:space="preserve">L’ordinateur à l’aide duquel le développement sera effectué est une </w:t>
+      </w:r>
+      <w:proofErr w:type="spellStart"/>
+      <w:r>
+        <w:t>workstation</w:t>
+      </w:r>
+      <w:proofErr w:type="spellEnd"/>
+      <w:r>
+        <w:t xml:space="preserve"> </w:t>
+      </w:r>
+      <w:r>
+        <w:t xml:space="preserve">DELL </w:t>
+      </w:r>
+      <w:proofErr w:type="spellStart"/>
+      <w:r>
+        <w:t>Optiplex</w:t>
+      </w:r>
+      <w:proofErr w:type="spellEnd"/>
+      <w:r>
+        <w:t xml:space="preserve"> 9010 fournie par le CPNV. Elle</w:t>
       </w:r>
       <w:r>
         <w:t xml:space="preserve"> </w:t>
@@ -33821,8 +34008,13 @@
         <w:t xml:space="preserve"> un réseau local</w:t>
       </w:r>
       <w:r>
-        <w:t xml:space="preserve"> Host-Only</w:t>
-      </w:r>
+        <w:t xml:space="preserve"> Host-</w:t>
+      </w:r>
+      <w:proofErr w:type="spellStart"/>
+      <w:r>
+        <w:t>Only</w:t>
+      </w:r>
+      <w:proofErr w:type="spellEnd"/>
       <w:r>
         <w:rPr>
           <w:rStyle w:val="Appelnotedebasdep"/>
@@ -33830,13 +34022,29 @@
         <w:footnoteReference w:id="4"/>
       </w:r>
       <w:r>
-        <w:t xml:space="preserve"> virtualisé à l’aide de VMWare Workstation </w:t>
+        <w:t xml:space="preserve"> virtualisé à l’aide de </w:t>
+      </w:r>
+      <w:proofErr w:type="spellStart"/>
+      <w:r>
+        <w:t>VMWare</w:t>
+      </w:r>
+      <w:proofErr w:type="spellEnd"/>
+      <w:r>
+        <w:t xml:space="preserve"> Workstation </w:t>
       </w:r>
       <w:r>
         <w:t>12.5.0 build-4352439</w:t>
       </w:r>
       <w:r>
-        <w:t>, installé sur la workstation CPNV citée au paragraphe précédent</w:t>
+        <w:t xml:space="preserve">, installé sur la </w:t>
+      </w:r>
+      <w:proofErr w:type="spellStart"/>
+      <w:r>
+        <w:t>workstation</w:t>
+      </w:r>
+      <w:proofErr w:type="spellEnd"/>
+      <w:r>
+        <w:t xml:space="preserve"> CPNV citée au paragraphe précédent</w:t>
       </w:r>
       <w:r>
         <w:t xml:space="preserve">. </w:t>
@@ -33848,7 +34056,15 @@
         <w:t>Le réseau local virtualisé comprendra 3 machines virtuelles</w:t>
       </w:r>
       <w:r>
-        <w:t xml:space="preserve"> VMWare Workstation</w:t>
+        <w:t xml:space="preserve"> </w:t>
+      </w:r>
+      <w:proofErr w:type="spellStart"/>
+      <w:r>
+        <w:t>VMWare</w:t>
+      </w:r>
+      <w:proofErr w:type="spellEnd"/>
+      <w:r>
+        <w:t xml:space="preserve"> Workstation</w:t>
       </w:r>
       <w:r>
         <w:t xml:space="preserve"> utilisant le système d’exploitation Windows 10 Education en version 1703</w:t>
@@ -33867,8 +34083,13 @@
         <w:br/>
       </w:r>
       <w:r>
-        <w:t>Les machines virtuelles seront stockées dans un dossier dédié sur la workstation</w:t>
-      </w:r>
+        <w:t xml:space="preserve">Les machines virtuelles seront stockées dans un dossier dédié sur la </w:t>
+      </w:r>
+      <w:proofErr w:type="spellStart"/>
+      <w:r>
+        <w:t>workstation</w:t>
+      </w:r>
+      <w:proofErr w:type="spellEnd"/>
       <w:r>
         <w:t xml:space="preserve"> CPNV</w:t>
       </w:r>
@@ -33960,7 +34181,15 @@
         <w:t>Framework</w:t>
       </w:r>
       <w:r>
-        <w:t xml:space="preserve"> .NET et sa librairie de classe pour interfaces « Windows Forms ».</w:t>
+        <w:t xml:space="preserve"> .NET et sa librairie de classe pour interfaces « Windows </w:t>
+      </w:r>
+      <w:proofErr w:type="spellStart"/>
+      <w:r>
+        <w:t>Forms</w:t>
+      </w:r>
+      <w:proofErr w:type="spellEnd"/>
+      <w:r>
+        <w:t> ».</w:t>
       </w:r>
     </w:p>
     <w:p>
@@ -34025,7 +34254,15 @@
         <w:t xml:space="preserve">Initialement, le plan était d’utiliser le service web que </w:t>
       </w:r>
       <w:r>
-        <w:t>M. Pascal Hurni, enseignant au CPNV, m’a mis à disposition</w:t>
+        <w:t xml:space="preserve">M. Pascal </w:t>
+      </w:r>
+      <w:proofErr w:type="spellStart"/>
+      <w:r>
+        <w:t>Hurni</w:t>
+      </w:r>
+      <w:proofErr w:type="spellEnd"/>
+      <w:r>
+        <w:t>, enseignant au CPNV, m’a mis à disposition</w:t>
       </w:r>
       <w:r>
         <w:t xml:space="preserve">. </w:t>
@@ -34041,7 +34278,15 @@
         <w:t>e</w:t>
       </w:r>
       <w:r>
-        <w:t xml:space="preserve"> en ligne par SwissCenter,</w:t>
+        <w:t xml:space="preserve"> en ligne par </w:t>
+      </w:r>
+      <w:proofErr w:type="spellStart"/>
+      <w:r>
+        <w:t>SwissCenter</w:t>
+      </w:r>
+      <w:proofErr w:type="spellEnd"/>
+      <w:r>
+        <w:t>,</w:t>
       </w:r>
       <w:r>
         <w:t xml:space="preserve"> un fournisseur de services web suisse.</w:t>
@@ -34049,14 +34294,27 @@
     </w:p>
     <w:p>
       <w:r>
-        <w:t>Avec l’aide du panneau de gestion de SwissCenter,</w:t>
+        <w:t xml:space="preserve">Avec l’aide du panneau de gestion de </w:t>
+      </w:r>
+      <w:proofErr w:type="spellStart"/>
+      <w:r>
+        <w:t>SwissCenter</w:t>
+      </w:r>
+      <w:proofErr w:type="spellEnd"/>
+      <w:r>
+        <w:t>,</w:t>
       </w:r>
       <w:r>
         <w:t xml:space="preserve"> j’avais</w:t>
       </w:r>
       <w:r>
-        <w:t xml:space="preserve"> la possibilité de mettre en ligne une base de données MySQL gérée via phpMyAdmin</w:t>
-      </w:r>
+        <w:t xml:space="preserve"> la possibilité de mettre en ligne une base de données MySQL gérée via </w:t>
+      </w:r>
+      <w:proofErr w:type="spellStart"/>
+      <w:r>
+        <w:t>phpMyAdmin</w:t>
+      </w:r>
+      <w:proofErr w:type="spellEnd"/>
       <w:r>
         <w:t>.</w:t>
       </w:r>
@@ -34072,7 +34330,15 @@
         <w:t>web20.swisscenter.com</w:t>
       </w:r>
       <w:r>
-        <w:t>/cateasy_db ».</w:t>
+        <w:t>/</w:t>
+      </w:r>
+      <w:proofErr w:type="spellStart"/>
+      <w:r>
+        <w:t>cateasy_db</w:t>
+      </w:r>
+      <w:proofErr w:type="spellEnd"/>
+      <w:r>
+        <w:t> ».</w:t>
       </w:r>
     </w:p>
     <w:p>
@@ -34088,7 +34354,15 @@
         <w:t>ateringeasy.epizy.com</w:t>
       </w:r>
       <w:r>
-        <w:t xml:space="preserve"> » et l’accès à une base de données mySQL. Malheureusement ce service ne s’est pas montré être à la </w:t>
+        <w:t xml:space="preserve"> » et l’accès à une base de données </w:t>
+      </w:r>
+      <w:proofErr w:type="spellStart"/>
+      <w:r>
+        <w:t>mySQL</w:t>
+      </w:r>
+      <w:proofErr w:type="spellEnd"/>
+      <w:r>
+        <w:t xml:space="preserve">. Malheureusement ce service ne s’est pas montré être à la </w:t>
       </w:r>
       <w:r>
         <w:t>hauteur</w:t>
@@ -34111,16 +34385,37 @@
         <w:t>j’ai installé une base de données</w:t>
       </w:r>
       <w:r>
-        <w:t xml:space="preserve"> MySqlServer 8.0.1.1</w:t>
-      </w:r>
-      <w:r>
-        <w:t xml:space="preserve"> en local sur ma workstation cpnv</w:t>
+        <w:t xml:space="preserve"> </w:t>
+      </w:r>
+      <w:proofErr w:type="spellStart"/>
+      <w:r>
+        <w:t>MySqlServer</w:t>
+      </w:r>
+      <w:proofErr w:type="spellEnd"/>
+      <w:r>
+        <w:t xml:space="preserve"> 8.0.1.1</w:t>
+      </w:r>
+      <w:r>
+        <w:t xml:space="preserve"> en local sur ma </w:t>
+      </w:r>
+      <w:proofErr w:type="spellStart"/>
+      <w:r>
+        <w:t>workstation</w:t>
+      </w:r>
+      <w:proofErr w:type="spellEnd"/>
+      <w:r>
+        <w:t xml:space="preserve"> </w:t>
+      </w:r>
+      <w:proofErr w:type="spellStart"/>
+      <w:r>
+        <w:t>cpnv</w:t>
+      </w:r>
+      <w:proofErr w:type="spellEnd"/>
+      <w:r>
+        <w:t>.</w:t>
       </w:r>
       <w:bookmarkStart w:id="38" w:name="_GoBack"/>
       <w:bookmarkEnd w:id="38"/>
-      <w:r>
-        <w:t>.</w:t>
-      </w:r>
     </w:p>
     <w:p>
       <w:r>
@@ -34220,7 +34515,15 @@
     <w:p/>
     <w:p>
       <w:r>
-        <w:t>Diagramme généré par MySQL Workbench 6.3.</w:t>
+        <w:t xml:space="preserve">Diagramme généré par MySQL </w:t>
+      </w:r>
+      <w:proofErr w:type="spellStart"/>
+      <w:r>
+        <w:t>Workbench</w:t>
+      </w:r>
+      <w:proofErr w:type="spellEnd"/>
+      <w:r>
+        <w:t xml:space="preserve"> 6.3.</w:t>
       </w:r>
     </w:p>
     <w:p>
@@ -34239,12 +34542,52 @@
     </w:p>
     <w:p>
       <w:r>
-        <w:t>Un champ « Completed » a dû être ajouté aux tables « Order » et « Order_MItems » afin de pouvoir indiquer si la préparation de la commande ou du plat individuel est terminée.</w:t>
+        <w:t>Un champ « </w:t>
+      </w:r>
+      <w:proofErr w:type="spellStart"/>
+      <w:r>
+        <w:t>Completed</w:t>
+      </w:r>
+      <w:proofErr w:type="spellEnd"/>
+      <w:r>
+        <w:t> » a dû être ajouté aux tables « </w:t>
+      </w:r>
+      <w:proofErr w:type="spellStart"/>
+      <w:r>
+        <w:t>Order</w:t>
+      </w:r>
+      <w:proofErr w:type="spellEnd"/>
+      <w:r>
+        <w:t> » et « </w:t>
+      </w:r>
+      <w:proofErr w:type="spellStart"/>
+      <w:r>
+        <w:t>Order_MItems</w:t>
+      </w:r>
+      <w:proofErr w:type="spellEnd"/>
+      <w:r>
+        <w:t> » afin de pouvoir indiquer si la préparation de la commande ou du plat individuel est terminée.</w:t>
       </w:r>
     </w:p>
     <w:p>
       <w:r>
-        <w:t>Un champ « Paid » a dû être ajouté à la table « Order » afin d’indiquer si la commande a été payée.</w:t>
+        <w:t>Un champ « </w:t>
+      </w:r>
+      <w:proofErr w:type="spellStart"/>
+      <w:r>
+        <w:t>Paid</w:t>
+      </w:r>
+      <w:proofErr w:type="spellEnd"/>
+      <w:r>
+        <w:t> » a dû être ajouté à la table « </w:t>
+      </w:r>
+      <w:proofErr w:type="spellStart"/>
+      <w:r>
+        <w:t>Order</w:t>
+      </w:r>
+      <w:proofErr w:type="spellEnd"/>
+      <w:r>
+        <w:t> » afin d’indiquer si la commande a été payée.</w:t>
       </w:r>
     </w:p>
     <w:p/>
@@ -34533,8 +34876,17 @@
                 <w:b/>
                 <w:bCs/>
               </w:rPr>
-              <w:t>Host-Only</w:t>
-            </w:r>
+              <w:t>Host-</w:t>
+            </w:r>
+            <w:proofErr w:type="spellStart"/>
+            <w:r>
+              <w:rPr>
+                <w:b/>
+                <w:bCs/>
+              </w:rPr>
+              <w:t>Only</w:t>
+            </w:r>
+            <w:proofErr w:type="spellEnd"/>
           </w:p>
         </w:tc>
         <w:tc>
@@ -34579,7 +34931,15 @@
           </w:tcPr>
           <w:p>
             <w:r>
-              <w:t>Integrated Developpement Environnement</w:t>
+              <w:t xml:space="preserve">Integrated </w:t>
+            </w:r>
+            <w:proofErr w:type="spellStart"/>
+            <w:r>
+              <w:t>Developpement</w:t>
+            </w:r>
+            <w:proofErr w:type="spellEnd"/>
+            <w:r>
+              <w:t xml:space="preserve"> Environnement</w:t>
             </w:r>
           </w:p>
         </w:tc>
@@ -34804,8 +35164,13 @@
       </w:pBdr>
     </w:pPr>
     <w:r>
-      <w:t>Vincent Erbrich</w:t>
+      <w:t xml:space="preserve">Vincent </w:t>
     </w:r>
+    <w:proofErr w:type="spellStart"/>
+    <w:r>
+      <w:t>Erbrich</w:t>
+    </w:r>
+    <w:proofErr w:type="spellEnd"/>
     <w:r>
       <w:tab/>
     </w:r>
@@ -34832,7 +35197,7 @@
         <w:rStyle w:val="Numrodepage"/>
         <w:noProof/>
       </w:rPr>
-      <w:t>81</w:t>
+      <w:t>80</w:t>
     </w:r>
     <w:r>
       <w:rPr>
@@ -34856,7 +35221,7 @@
       <w:rPr>
         <w:noProof/>
       </w:rPr>
-      <w:t>23/05/2018 14:18:00</w:t>
+      <w:t>23/05/2018 16:54:00</w:t>
     </w:r>
     <w:r>
       <w:rPr>
@@ -34980,7 +35345,15 @@
         <w:footnoteRef/>
       </w:r>
       <w:r>
-        <w:t xml:space="preserve"> Vmware : </w:t>
+        <w:t xml:space="preserve"> </w:t>
+      </w:r>
+      <w:proofErr w:type="spellStart"/>
+      <w:r>
+        <w:t>Vmware</w:t>
+      </w:r>
+      <w:proofErr w:type="spellEnd"/>
+      <w:r>
+        <w:t xml:space="preserve"> : </w:t>
       </w:r>
       <w:r>
         <w:t>https://www.vmware.com/support/ws5/doc/ws_net_configurations_hostonly.html</w:t>
@@ -40269,7 +40642,7 @@
 </file>
 
 <file path=customXml/itemProps1.xml><?xml version="1.0" encoding="utf-8"?>
-<ds:datastoreItem xmlns:ds="http://schemas.openxmlformats.org/officeDocument/2006/customXml" ds:itemID="{E837E4A8-E919-4447-9957-D81D337978BD}">
+<ds:datastoreItem xmlns:ds="http://schemas.openxmlformats.org/officeDocument/2006/customXml" ds:itemID="{4CADDB6C-BC1C-4E39-9A4A-268C0ADA56B2}">
   <ds:schemaRefs>
     <ds:schemaRef ds:uri="http://schemas.openxmlformats.org/officeDocument/2006/bibliography"/>
   </ds:schemaRefs>

</xml_diff>